<commit_message>
change password feature is described
</commit_message>
<xml_diff>
--- a/Software Requirements Specification.docx
+++ b/Software Requirements Specification.docx
@@ -43,16 +43,7 @@
           <w:bCs/>
           <w:u w:val="single"/>
         </w:rPr>
-        <w:t xml:space="preserve">Project </w:t>
-      </w:r>
-      <w:proofErr w:type="gramStart"/>
-      <w:r>
-        <w:rPr>
-          <w:b/>
-          <w:bCs/>
-          <w:u w:val="single"/>
-        </w:rPr>
-        <w:t xml:space="preserve">Topic  </w:t>
+        <w:t xml:space="preserve">Project Topic  </w:t>
       </w:r>
       <w:r>
         <w:rPr>
@@ -61,7 +52,6 @@
         </w:rPr>
         <w:t>:</w:t>
       </w:r>
-      <w:proofErr w:type="gramEnd"/>
       <w:r>
         <w:rPr>
           <w:b/>
@@ -127,43 +117,13 @@
         <w:rPr>
           <w:lang w:val="en-US"/>
         </w:rPr>
-        <w:t xml:space="preserve">This is </w:t>
-      </w:r>
-      <w:proofErr w:type="spellStart"/>
-      <w:proofErr w:type="gramStart"/>
-      <w:r>
-        <w:rPr>
-          <w:lang w:val="en-US"/>
-        </w:rPr>
-        <w:t>a</w:t>
-      </w:r>
-      <w:proofErr w:type="spellEnd"/>
-      <w:proofErr w:type="gramEnd"/>
-      <w:r>
-        <w:rPr>
-          <w:lang w:val="en-US"/>
-        </w:rPr>
-        <w:t xml:space="preserve"> online library management system</w:t>
-      </w:r>
-      <w:r>
-        <w:rPr>
-          <w:lang w:val="en-US"/>
-        </w:rPr>
-        <w:t>(</w:t>
-      </w:r>
-      <w:proofErr w:type="spellStart"/>
-      <w:r>
-        <w:rPr>
-          <w:lang w:val="en-US"/>
-        </w:rPr>
-        <w:t>eLibSys</w:t>
-      </w:r>
-      <w:proofErr w:type="spellEnd"/>
-      <w:r>
-        <w:rPr>
-          <w:lang w:val="en-US"/>
-        </w:rPr>
-        <w:t>)</w:t>
+        <w:t>This is a online library management system</w:t>
+      </w:r>
+      <w:r>
+        <w:rPr>
+          <w:lang w:val="en-US"/>
+        </w:rPr>
+        <w:t>(eLibSys)</w:t>
       </w:r>
       <w:r>
         <w:rPr>
@@ -199,21 +159,10 @@
         <w:pStyle w:val="ListParagraph"/>
       </w:pPr>
       <w:r>
-        <w:t xml:space="preserve">The main purpose of </w:t>
-      </w:r>
-      <w:proofErr w:type="spellStart"/>
-      <w:r>
-        <w:t>eLibSys</w:t>
-      </w:r>
-      <w:proofErr w:type="spellEnd"/>
-      <w:r>
-        <w:t xml:space="preserve"> is to make the operations of a library. More flexible and user friendly. Since this is a web Application, running on 24X7, the members can query </w:t>
-      </w:r>
-      <w:r>
-        <w:t xml:space="preserve">or </w:t>
-      </w:r>
-      <w:r>
-        <w:t xml:space="preserve">reserve </w:t>
+        <w:t xml:space="preserve">The main purpose of eLibSys is to make the operations of a library. More flexible and user friendly. Since this is a web Application, running on 24X7, the members can query </w:t>
+      </w:r>
+      <w:r>
+        <w:t xml:space="preserve">or reserve </w:t>
       </w:r>
       <w:r>
         <w:t xml:space="preserve">for a book </w:t>
@@ -258,16 +207,8 @@
         <w:rPr>
           <w:lang w:val="en-US"/>
         </w:rPr>
-        <w:t xml:space="preserve">The main system user roles are as </w:t>
-      </w:r>
-      <w:proofErr w:type="gramStart"/>
-      <w:r>
-        <w:rPr>
-          <w:lang w:val="en-US"/>
-        </w:rPr>
-        <w:t>follows:-</w:t>
-      </w:r>
-      <w:proofErr w:type="gramEnd"/>
+        <w:t>The main system user roles are as follows:-</w:t>
+      </w:r>
     </w:p>
     <w:p>
       <w:pPr>
@@ -280,14 +221,12 @@
           <w:lang w:val="en-US"/>
         </w:rPr>
       </w:pPr>
-      <w:proofErr w:type="gramStart"/>
       <w:r>
         <w:rPr>
           <w:lang w:val="en-US"/>
         </w:rPr>
         <w:t>Application  admin</w:t>
       </w:r>
-      <w:proofErr w:type="gramEnd"/>
     </w:p>
     <w:p>
       <w:pPr>
@@ -502,7 +441,6 @@
           <w:u w:val="single"/>
         </w:rPr>
       </w:pPr>
-      <w:proofErr w:type="gramStart"/>
       <w:r>
         <w:rPr>
           <w:b/>
@@ -511,7 +449,6 @@
         </w:rPr>
         <w:t>Definitions:-</w:t>
       </w:r>
-      <w:proofErr w:type="gramEnd"/>
     </w:p>
     <w:p>
       <w:pPr>
@@ -529,15 +466,7 @@
         <w:t>Member</w:t>
       </w:r>
       <w:r>
-        <w:t xml:space="preserve"> stands for a registered user of the system. The person </w:t>
-      </w:r>
-      <w:proofErr w:type="gramStart"/>
-      <w:r>
-        <w:t>need</w:t>
-      </w:r>
-      <w:proofErr w:type="gramEnd"/>
-      <w:r>
-        <w:t xml:space="preserve"> to register with the system, providing the required data and paid the fee, according to the membership </w:t>
+        <w:t xml:space="preserve"> stands for a registered user of the system. The person need to register with the system, providing the required data and paid the fee, according to the membership </w:t>
       </w:r>
     </w:p>
     <w:p>
@@ -548,21 +477,12 @@
           <w:numId w:val="3"/>
         </w:numPr>
       </w:pPr>
-      <w:proofErr w:type="gramStart"/>
-      <w:r>
-        <w:rPr>
-          <w:b/>
-          <w:bCs/>
-        </w:rPr>
-        <w:t>Guest(</w:t>
-      </w:r>
-      <w:proofErr w:type="gramEnd"/>
-      <w:r>
-        <w:rPr>
-          <w:b/>
-          <w:bCs/>
-        </w:rPr>
-        <w:t xml:space="preserve">General public)  </w:t>
+      <w:r>
+        <w:rPr>
+          <w:b/>
+          <w:bCs/>
+        </w:rPr>
+        <w:t xml:space="preserve">Guest(General public)  </w:t>
       </w:r>
       <w:r>
         <w:t>is any person, browsing the application</w:t>
@@ -577,7 +497,6 @@
           <w:u w:val="single"/>
         </w:rPr>
       </w:pPr>
-      <w:proofErr w:type="gramStart"/>
       <w:r>
         <w:rPr>
           <w:b/>
@@ -586,7 +505,6 @@
         </w:rPr>
         <w:t>Acronyms:-</w:t>
       </w:r>
-      <w:proofErr w:type="gramEnd"/>
     </w:p>
     <w:p>
       <w:pPr>
@@ -596,7 +514,6 @@
           <w:numId w:val="4"/>
         </w:numPr>
       </w:pPr>
-      <w:proofErr w:type="spellStart"/>
       <w:r>
         <w:rPr>
           <w:b/>
@@ -606,7 +523,6 @@
         <w:lastRenderedPageBreak/>
         <w:t>eLibSys</w:t>
       </w:r>
-      <w:proofErr w:type="spellEnd"/>
       <w:r>
         <w:t xml:space="preserve"> – Electronic Library System</w:t>
       </w:r>
@@ -680,37 +596,7 @@
         <w:rPr>
           <w:lang w:val="en-US"/>
         </w:rPr>
-        <w:t xml:space="preserve">This is </w:t>
-      </w:r>
-      <w:proofErr w:type="spellStart"/>
-      <w:proofErr w:type="gramStart"/>
-      <w:r>
-        <w:rPr>
-          <w:lang w:val="en-US"/>
-        </w:rPr>
-        <w:t>a</w:t>
-      </w:r>
-      <w:proofErr w:type="spellEnd"/>
-      <w:proofErr w:type="gramEnd"/>
-      <w:r>
-        <w:rPr>
-          <w:lang w:val="en-US"/>
-        </w:rPr>
-        <w:t xml:space="preserve"> online library management system(</w:t>
-      </w:r>
-      <w:proofErr w:type="spellStart"/>
-      <w:r>
-        <w:rPr>
-          <w:lang w:val="en-US"/>
-        </w:rPr>
-        <w:t>eLibSys</w:t>
-      </w:r>
-      <w:proofErr w:type="spellEnd"/>
-      <w:r>
-        <w:rPr>
-          <w:lang w:val="en-US"/>
-        </w:rPr>
-        <w:t>), where the librarian, members and guests can operate with. The librarian can do the book management. Members can avail library facilities, do payment etc. Guests can register an become members of the library.</w:t>
+        <w:t>This is a online library management system(eLibSys), where the librarian, members and guests can operate with. The librarian can do the book management. Members can avail library facilities, do payment etc. Guests can register an become members of the library.</w:t>
       </w:r>
     </w:p>
     <w:p>
@@ -886,15 +772,7 @@
         </w:numPr>
       </w:pPr>
       <w:r>
-        <w:t xml:space="preserve">Different types of memberships are available with the library, which are been maintained by the librarian. The fee for each type </w:t>
-      </w:r>
-      <w:proofErr w:type="gramStart"/>
-      <w:r>
-        <w:t>are</w:t>
-      </w:r>
-      <w:proofErr w:type="gramEnd"/>
-      <w:r>
-        <w:t xml:space="preserve"> also different.</w:t>
+        <w:t>Different types of memberships are available with the library, which are been maintained by the librarian. The fee for each type are also different.</w:t>
       </w:r>
     </w:p>
     <w:p>
@@ -949,16 +827,8 @@
         <w:rPr>
           <w:lang w:val="en-US"/>
         </w:rPr>
-        <w:t xml:space="preserve">The complete functional modules of the application includes the </w:t>
-      </w:r>
-      <w:proofErr w:type="gramStart"/>
-      <w:r>
-        <w:rPr>
-          <w:lang w:val="en-US"/>
-        </w:rPr>
-        <w:t>following:-</w:t>
-      </w:r>
-      <w:proofErr w:type="gramEnd"/>
+        <w:t>The complete functional modules of the application includes the following:-</w:t>
+      </w:r>
     </w:p>
     <w:p>
       <w:pPr>
@@ -1142,13 +1012,8 @@
         <w:t>user</w:t>
       </w:r>
       <w:r>
-        <w:t xml:space="preserve"> registration, the librarian has to add different types of memberships and the respective fee details. Data are as </w:t>
-      </w:r>
-      <w:proofErr w:type="gramStart"/>
-      <w:r>
-        <w:t>follows:-</w:t>
-      </w:r>
-      <w:proofErr w:type="gramEnd"/>
+        <w:t xml:space="preserve"> registration, the librarian has to add different types of memberships and the respective fee details. Data are as follows:-</w:t>
+      </w:r>
     </w:p>
     <w:p>
       <w:pPr>
@@ -1158,11 +1023,9 @@
           <w:numId w:val="10"/>
         </w:numPr>
       </w:pPr>
-      <w:proofErr w:type="spellStart"/>
       <w:r>
         <w:t>MemType</w:t>
       </w:r>
-      <w:proofErr w:type="spellEnd"/>
     </w:p>
     <w:p>
       <w:pPr>
@@ -1214,13 +1077,8 @@
         </w:numPr>
       </w:pPr>
       <w:r>
-        <w:t xml:space="preserve">In this functionality, any general public user can register himself/herself to the system. The data required to identify the members are as </w:t>
-      </w:r>
-      <w:proofErr w:type="gramStart"/>
-      <w:r>
-        <w:t>follows:-</w:t>
-      </w:r>
-      <w:proofErr w:type="gramEnd"/>
+        <w:t>In this functionality, any general public user can register himself/herself to the system. The data required to identify the members are as follows:-</w:t>
+      </w:r>
     </w:p>
     <w:p>
       <w:pPr>
@@ -1230,11 +1088,9 @@
           <w:numId w:val="8"/>
         </w:numPr>
       </w:pPr>
-      <w:proofErr w:type="spellStart"/>
       <w:r>
         <w:t>UserID</w:t>
       </w:r>
-      <w:proofErr w:type="spellEnd"/>
     </w:p>
     <w:p>
       <w:pPr>
@@ -1292,11 +1148,9 @@
           <w:numId w:val="8"/>
         </w:numPr>
       </w:pPr>
-      <w:proofErr w:type="spellStart"/>
       <w:r>
         <w:t>membershipType</w:t>
       </w:r>
-      <w:proofErr w:type="spellEnd"/>
     </w:p>
     <w:p>
       <w:pPr>
@@ -1312,36 +1166,12 @@
     </w:p>
     <w:p>
       <w:r>
-        <w:t xml:space="preserve">There is constraint on the </w:t>
-      </w:r>
-      <w:proofErr w:type="spellStart"/>
-      <w:r>
-        <w:t>memberID</w:t>
-      </w:r>
-      <w:proofErr w:type="spellEnd"/>
-      <w:r>
-        <w:t xml:space="preserve">, which </w:t>
-      </w:r>
-      <w:proofErr w:type="spellStart"/>
-      <w:r>
-        <w:t>can not</w:t>
-      </w:r>
-      <w:proofErr w:type="spellEnd"/>
-      <w:r>
-        <w:t xml:space="preserve"> be duplicated. This should be Unique for every member.</w:t>
-      </w:r>
-    </w:p>
-    <w:p>
-      <w:r>
-        <w:t xml:space="preserve">    After submitting the registration form, based on the membership type, the fee is calculated and displayed to the user. He </w:t>
-      </w:r>
-      <w:proofErr w:type="gramStart"/>
-      <w:r>
-        <w:t>need</w:t>
-      </w:r>
-      <w:proofErr w:type="gramEnd"/>
-      <w:r>
-        <w:t xml:space="preserve"> to pay the amount to the library. </w:t>
+        <w:t>There is constraint on the memberID, which can not be duplicated. This should be Unique for every member.</w:t>
+      </w:r>
+    </w:p>
+    <w:p>
+      <w:r>
+        <w:t xml:space="preserve">    After submitting the registration form, based on the membership type, the fee is calculated and displayed to the user. He need to pay the amount to the library. </w:t>
       </w:r>
     </w:p>
     <w:p>
@@ -1401,23 +1231,7 @@
         <w:ind w:left="720"/>
       </w:pPr>
       <w:r>
-        <w:t xml:space="preserve">The users need to provide </w:t>
-      </w:r>
-      <w:proofErr w:type="spellStart"/>
-      <w:r>
-        <w:t>UserId</w:t>
-      </w:r>
-      <w:proofErr w:type="spellEnd"/>
-      <w:r>
-        <w:t xml:space="preserve"> and Password to login. The data is validated with the database and if validated successfully, the status of the user is checked to be TRUE. If found true, the User session will start and the user gets the </w:t>
-      </w:r>
-      <w:proofErr w:type="gramStart"/>
-      <w:r>
-        <w:t>Home</w:t>
-      </w:r>
-      <w:proofErr w:type="gramEnd"/>
-      <w:r>
-        <w:t xml:space="preserve"> page for the user role.</w:t>
+        <w:t>The users need to provide UserId and Password to login. The data is validated with the database and if validated successfully, the status of the user is checked to be TRUE. If found true, the User session will start and the user gets the Home page for the user role.</w:t>
       </w:r>
     </w:p>
     <w:p>
@@ -1445,13 +1259,8 @@
         <w:ind w:left="1080"/>
       </w:pPr>
       <w:r>
-        <w:t xml:space="preserve">Home page of Librarian provide options to perform the following </w:t>
-      </w:r>
-      <w:proofErr w:type="gramStart"/>
-      <w:r>
-        <w:t>activities:-</w:t>
-      </w:r>
-      <w:proofErr w:type="gramEnd"/>
+        <w:t>Home page of Librarian provide options to perform the following activities:-</w:t>
+      </w:r>
     </w:p>
     <w:p>
       <w:pPr>
@@ -1474,13 +1283,8 @@
         </w:numPr>
       </w:pPr>
       <w:r>
-        <w:t xml:space="preserve">Edit the status of </w:t>
-      </w:r>
-      <w:proofErr w:type="gramStart"/>
-      <w:r>
-        <w:t>a  member</w:t>
-      </w:r>
-      <w:proofErr w:type="gramEnd"/>
+        <w:t>Edit the status of a  member</w:t>
+      </w:r>
     </w:p>
     <w:p>
       <w:pPr>
@@ -1535,13 +1339,8 @@
           <w:numId w:val="12"/>
         </w:numPr>
       </w:pPr>
-      <w:proofErr w:type="gramStart"/>
-      <w:r>
-        <w:t>Remove  a</w:t>
-      </w:r>
-      <w:proofErr w:type="gramEnd"/>
-      <w:r>
-        <w:t xml:space="preserve"> book from library (status to false)</w:t>
+      <w:r>
+        <w:t>Remove  a book from library (status to false)</w:t>
       </w:r>
     </w:p>
     <w:p>
@@ -1600,13 +1399,8 @@
           <w:numId w:val="12"/>
         </w:numPr>
       </w:pPr>
-      <w:proofErr w:type="gramStart"/>
-      <w:r>
-        <w:t>Manage  the</w:t>
-      </w:r>
-      <w:proofErr w:type="gramEnd"/>
-      <w:r>
-        <w:t xml:space="preserve"> fee</w:t>
+      <w:r>
+        <w:t>Manage  the fee</w:t>
       </w:r>
     </w:p>
     <w:p>
@@ -1705,6 +1499,24 @@
       </w:pPr>
       <w:r>
         <w:t>Change password</w:t>
+      </w:r>
+    </w:p>
+    <w:p>
+      <w:pPr>
+        <w:pStyle w:val="ListParagraph"/>
+        <w:ind w:left="1440"/>
+      </w:pPr>
+      <w:r>
+        <w:t>This facility allows the users to change their current password. In order to do this, they need to provide the current password and the new password.</w:t>
+      </w:r>
+    </w:p>
+    <w:p>
+      <w:pPr>
+        <w:pStyle w:val="ListParagraph"/>
+        <w:ind w:left="1440"/>
+      </w:pPr>
+      <w:r>
+        <w:t xml:space="preserve">When the values are submitted, system has to check if the old password of the user is valid or not. If valid, the new password will be updated in the database for the user. If the old password is not matching, a proper error message has to be displayed to the user. </w:t>
       </w:r>
     </w:p>
     <w:p>

</xml_diff>

<commit_message>
Revert "change password feature is described"
This reverts commit eca22505ea73a283befe55d5eb9c75abbd491219.
</commit_message>
<xml_diff>
--- a/Software Requirements Specification.docx
+++ b/Software Requirements Specification.docx
@@ -43,7 +43,16 @@
           <w:bCs/>
           <w:u w:val="single"/>
         </w:rPr>
-        <w:t xml:space="preserve">Project Topic  </w:t>
+        <w:t xml:space="preserve">Project </w:t>
+      </w:r>
+      <w:proofErr w:type="gramStart"/>
+      <w:r>
+        <w:rPr>
+          <w:b/>
+          <w:bCs/>
+          <w:u w:val="single"/>
+        </w:rPr>
+        <w:t xml:space="preserve">Topic  </w:t>
       </w:r>
       <w:r>
         <w:rPr>
@@ -52,6 +61,7 @@
         </w:rPr>
         <w:t>:</w:t>
       </w:r>
+      <w:proofErr w:type="gramEnd"/>
       <w:r>
         <w:rPr>
           <w:b/>
@@ -117,13 +127,43 @@
         <w:rPr>
           <w:lang w:val="en-US"/>
         </w:rPr>
-        <w:t>This is a online library management system</w:t>
-      </w:r>
-      <w:r>
-        <w:rPr>
-          <w:lang w:val="en-US"/>
-        </w:rPr>
-        <w:t>(eLibSys)</w:t>
+        <w:t xml:space="preserve">This is </w:t>
+      </w:r>
+      <w:proofErr w:type="spellStart"/>
+      <w:proofErr w:type="gramStart"/>
+      <w:r>
+        <w:rPr>
+          <w:lang w:val="en-US"/>
+        </w:rPr>
+        <w:t>a</w:t>
+      </w:r>
+      <w:proofErr w:type="spellEnd"/>
+      <w:proofErr w:type="gramEnd"/>
+      <w:r>
+        <w:rPr>
+          <w:lang w:val="en-US"/>
+        </w:rPr>
+        <w:t xml:space="preserve"> online library management system</w:t>
+      </w:r>
+      <w:r>
+        <w:rPr>
+          <w:lang w:val="en-US"/>
+        </w:rPr>
+        <w:t>(</w:t>
+      </w:r>
+      <w:proofErr w:type="spellStart"/>
+      <w:r>
+        <w:rPr>
+          <w:lang w:val="en-US"/>
+        </w:rPr>
+        <w:t>eLibSys</w:t>
+      </w:r>
+      <w:proofErr w:type="spellEnd"/>
+      <w:r>
+        <w:rPr>
+          <w:lang w:val="en-US"/>
+        </w:rPr>
+        <w:t>)</w:t>
       </w:r>
       <w:r>
         <w:rPr>
@@ -159,10 +199,21 @@
         <w:pStyle w:val="ListParagraph"/>
       </w:pPr>
       <w:r>
-        <w:t xml:space="preserve">The main purpose of eLibSys is to make the operations of a library. More flexible and user friendly. Since this is a web Application, running on 24X7, the members can query </w:t>
-      </w:r>
-      <w:r>
-        <w:t xml:space="preserve">or reserve </w:t>
+        <w:t xml:space="preserve">The main purpose of </w:t>
+      </w:r>
+      <w:proofErr w:type="spellStart"/>
+      <w:r>
+        <w:t>eLibSys</w:t>
+      </w:r>
+      <w:proofErr w:type="spellEnd"/>
+      <w:r>
+        <w:t xml:space="preserve"> is to make the operations of a library. More flexible and user friendly. Since this is a web Application, running on 24X7, the members can query </w:t>
+      </w:r>
+      <w:r>
+        <w:t xml:space="preserve">or </w:t>
+      </w:r>
+      <w:r>
+        <w:t xml:space="preserve">reserve </w:t>
       </w:r>
       <w:r>
         <w:t xml:space="preserve">for a book </w:t>
@@ -207,8 +258,16 @@
         <w:rPr>
           <w:lang w:val="en-US"/>
         </w:rPr>
-        <w:t>The main system user roles are as follows:-</w:t>
-      </w:r>
+        <w:t xml:space="preserve">The main system user roles are as </w:t>
+      </w:r>
+      <w:proofErr w:type="gramStart"/>
+      <w:r>
+        <w:rPr>
+          <w:lang w:val="en-US"/>
+        </w:rPr>
+        <w:t>follows:-</w:t>
+      </w:r>
+      <w:proofErr w:type="gramEnd"/>
     </w:p>
     <w:p>
       <w:pPr>
@@ -221,12 +280,14 @@
           <w:lang w:val="en-US"/>
         </w:rPr>
       </w:pPr>
+      <w:proofErr w:type="gramStart"/>
       <w:r>
         <w:rPr>
           <w:lang w:val="en-US"/>
         </w:rPr>
         <w:t>Application  admin</w:t>
       </w:r>
+      <w:proofErr w:type="gramEnd"/>
     </w:p>
     <w:p>
       <w:pPr>
@@ -441,6 +502,7 @@
           <w:u w:val="single"/>
         </w:rPr>
       </w:pPr>
+      <w:proofErr w:type="gramStart"/>
       <w:r>
         <w:rPr>
           <w:b/>
@@ -449,6 +511,7 @@
         </w:rPr>
         <w:t>Definitions:-</w:t>
       </w:r>
+      <w:proofErr w:type="gramEnd"/>
     </w:p>
     <w:p>
       <w:pPr>
@@ -466,7 +529,15 @@
         <w:t>Member</w:t>
       </w:r>
       <w:r>
-        <w:t xml:space="preserve"> stands for a registered user of the system. The person need to register with the system, providing the required data and paid the fee, according to the membership </w:t>
+        <w:t xml:space="preserve"> stands for a registered user of the system. The person </w:t>
+      </w:r>
+      <w:proofErr w:type="gramStart"/>
+      <w:r>
+        <w:t>need</w:t>
+      </w:r>
+      <w:proofErr w:type="gramEnd"/>
+      <w:r>
+        <w:t xml:space="preserve"> to register with the system, providing the required data and paid the fee, according to the membership </w:t>
       </w:r>
     </w:p>
     <w:p>
@@ -477,12 +548,21 @@
           <w:numId w:val="3"/>
         </w:numPr>
       </w:pPr>
-      <w:r>
-        <w:rPr>
-          <w:b/>
-          <w:bCs/>
-        </w:rPr>
-        <w:t xml:space="preserve">Guest(General public)  </w:t>
+      <w:proofErr w:type="gramStart"/>
+      <w:r>
+        <w:rPr>
+          <w:b/>
+          <w:bCs/>
+        </w:rPr>
+        <w:t>Guest(</w:t>
+      </w:r>
+      <w:proofErr w:type="gramEnd"/>
+      <w:r>
+        <w:rPr>
+          <w:b/>
+          <w:bCs/>
+        </w:rPr>
+        <w:t xml:space="preserve">General public)  </w:t>
       </w:r>
       <w:r>
         <w:t>is any person, browsing the application</w:t>
@@ -497,6 +577,7 @@
           <w:u w:val="single"/>
         </w:rPr>
       </w:pPr>
+      <w:proofErr w:type="gramStart"/>
       <w:r>
         <w:rPr>
           <w:b/>
@@ -505,6 +586,7 @@
         </w:rPr>
         <w:t>Acronyms:-</w:t>
       </w:r>
+      <w:proofErr w:type="gramEnd"/>
     </w:p>
     <w:p>
       <w:pPr>
@@ -514,6 +596,7 @@
           <w:numId w:val="4"/>
         </w:numPr>
       </w:pPr>
+      <w:proofErr w:type="spellStart"/>
       <w:r>
         <w:rPr>
           <w:b/>
@@ -523,6 +606,7 @@
         <w:lastRenderedPageBreak/>
         <w:t>eLibSys</w:t>
       </w:r>
+      <w:proofErr w:type="spellEnd"/>
       <w:r>
         <w:t xml:space="preserve"> – Electronic Library System</w:t>
       </w:r>
@@ -596,7 +680,37 @@
         <w:rPr>
           <w:lang w:val="en-US"/>
         </w:rPr>
-        <w:t>This is a online library management system(eLibSys), where the librarian, members and guests can operate with. The librarian can do the book management. Members can avail library facilities, do payment etc. Guests can register an become members of the library.</w:t>
+        <w:t xml:space="preserve">This is </w:t>
+      </w:r>
+      <w:proofErr w:type="spellStart"/>
+      <w:proofErr w:type="gramStart"/>
+      <w:r>
+        <w:rPr>
+          <w:lang w:val="en-US"/>
+        </w:rPr>
+        <w:t>a</w:t>
+      </w:r>
+      <w:proofErr w:type="spellEnd"/>
+      <w:proofErr w:type="gramEnd"/>
+      <w:r>
+        <w:rPr>
+          <w:lang w:val="en-US"/>
+        </w:rPr>
+        <w:t xml:space="preserve"> online library management system(</w:t>
+      </w:r>
+      <w:proofErr w:type="spellStart"/>
+      <w:r>
+        <w:rPr>
+          <w:lang w:val="en-US"/>
+        </w:rPr>
+        <w:t>eLibSys</w:t>
+      </w:r>
+      <w:proofErr w:type="spellEnd"/>
+      <w:r>
+        <w:rPr>
+          <w:lang w:val="en-US"/>
+        </w:rPr>
+        <w:t>), where the librarian, members and guests can operate with. The librarian can do the book management. Members can avail library facilities, do payment etc. Guests can register an become members of the library.</w:t>
       </w:r>
     </w:p>
     <w:p>
@@ -772,7 +886,15 @@
         </w:numPr>
       </w:pPr>
       <w:r>
-        <w:t>Different types of memberships are available with the library, which are been maintained by the librarian. The fee for each type are also different.</w:t>
+        <w:t xml:space="preserve">Different types of memberships are available with the library, which are been maintained by the librarian. The fee for each type </w:t>
+      </w:r>
+      <w:proofErr w:type="gramStart"/>
+      <w:r>
+        <w:t>are</w:t>
+      </w:r>
+      <w:proofErr w:type="gramEnd"/>
+      <w:r>
+        <w:t xml:space="preserve"> also different.</w:t>
       </w:r>
     </w:p>
     <w:p>
@@ -827,8 +949,16 @@
         <w:rPr>
           <w:lang w:val="en-US"/>
         </w:rPr>
-        <w:t>The complete functional modules of the application includes the following:-</w:t>
-      </w:r>
+        <w:t xml:space="preserve">The complete functional modules of the application includes the </w:t>
+      </w:r>
+      <w:proofErr w:type="gramStart"/>
+      <w:r>
+        <w:rPr>
+          <w:lang w:val="en-US"/>
+        </w:rPr>
+        <w:t>following:-</w:t>
+      </w:r>
+      <w:proofErr w:type="gramEnd"/>
     </w:p>
     <w:p>
       <w:pPr>
@@ -1012,8 +1142,13 @@
         <w:t>user</w:t>
       </w:r>
       <w:r>
-        <w:t xml:space="preserve"> registration, the librarian has to add different types of memberships and the respective fee details. Data are as follows:-</w:t>
-      </w:r>
+        <w:t xml:space="preserve"> registration, the librarian has to add different types of memberships and the respective fee details. Data are as </w:t>
+      </w:r>
+      <w:proofErr w:type="gramStart"/>
+      <w:r>
+        <w:t>follows:-</w:t>
+      </w:r>
+      <w:proofErr w:type="gramEnd"/>
     </w:p>
     <w:p>
       <w:pPr>
@@ -1023,9 +1158,11 @@
           <w:numId w:val="10"/>
         </w:numPr>
       </w:pPr>
+      <w:proofErr w:type="spellStart"/>
       <w:r>
         <w:t>MemType</w:t>
       </w:r>
+      <w:proofErr w:type="spellEnd"/>
     </w:p>
     <w:p>
       <w:pPr>
@@ -1077,8 +1214,13 @@
         </w:numPr>
       </w:pPr>
       <w:r>
-        <w:t>In this functionality, any general public user can register himself/herself to the system. The data required to identify the members are as follows:-</w:t>
-      </w:r>
+        <w:t xml:space="preserve">In this functionality, any general public user can register himself/herself to the system. The data required to identify the members are as </w:t>
+      </w:r>
+      <w:proofErr w:type="gramStart"/>
+      <w:r>
+        <w:t>follows:-</w:t>
+      </w:r>
+      <w:proofErr w:type="gramEnd"/>
     </w:p>
     <w:p>
       <w:pPr>
@@ -1088,9 +1230,11 @@
           <w:numId w:val="8"/>
         </w:numPr>
       </w:pPr>
+      <w:proofErr w:type="spellStart"/>
       <w:r>
         <w:t>UserID</w:t>
       </w:r>
+      <w:proofErr w:type="spellEnd"/>
     </w:p>
     <w:p>
       <w:pPr>
@@ -1148,9 +1292,11 @@
           <w:numId w:val="8"/>
         </w:numPr>
       </w:pPr>
+      <w:proofErr w:type="spellStart"/>
       <w:r>
         <w:t>membershipType</w:t>
       </w:r>
+      <w:proofErr w:type="spellEnd"/>
     </w:p>
     <w:p>
       <w:pPr>
@@ -1166,12 +1312,36 @@
     </w:p>
     <w:p>
       <w:r>
-        <w:t>There is constraint on the memberID, which can not be duplicated. This should be Unique for every member.</w:t>
-      </w:r>
-    </w:p>
-    <w:p>
-      <w:r>
-        <w:t xml:space="preserve">    After submitting the registration form, based on the membership type, the fee is calculated and displayed to the user. He need to pay the amount to the library. </w:t>
+        <w:t xml:space="preserve">There is constraint on the </w:t>
+      </w:r>
+      <w:proofErr w:type="spellStart"/>
+      <w:r>
+        <w:t>memberID</w:t>
+      </w:r>
+      <w:proofErr w:type="spellEnd"/>
+      <w:r>
+        <w:t xml:space="preserve">, which </w:t>
+      </w:r>
+      <w:proofErr w:type="spellStart"/>
+      <w:r>
+        <w:t>can not</w:t>
+      </w:r>
+      <w:proofErr w:type="spellEnd"/>
+      <w:r>
+        <w:t xml:space="preserve"> be duplicated. This should be Unique for every member.</w:t>
+      </w:r>
+    </w:p>
+    <w:p>
+      <w:r>
+        <w:t xml:space="preserve">    After submitting the registration form, based on the membership type, the fee is calculated and displayed to the user. He </w:t>
+      </w:r>
+      <w:proofErr w:type="gramStart"/>
+      <w:r>
+        <w:t>need</w:t>
+      </w:r>
+      <w:proofErr w:type="gramEnd"/>
+      <w:r>
+        <w:t xml:space="preserve"> to pay the amount to the library. </w:t>
       </w:r>
     </w:p>
     <w:p>
@@ -1231,7 +1401,23 @@
         <w:ind w:left="720"/>
       </w:pPr>
       <w:r>
-        <w:t>The users need to provide UserId and Password to login. The data is validated with the database and if validated successfully, the status of the user is checked to be TRUE. If found true, the User session will start and the user gets the Home page for the user role.</w:t>
+        <w:t xml:space="preserve">The users need to provide </w:t>
+      </w:r>
+      <w:proofErr w:type="spellStart"/>
+      <w:r>
+        <w:t>UserId</w:t>
+      </w:r>
+      <w:proofErr w:type="spellEnd"/>
+      <w:r>
+        <w:t xml:space="preserve"> and Password to login. The data is validated with the database and if validated successfully, the status of the user is checked to be TRUE. If found true, the User session will start and the user gets the </w:t>
+      </w:r>
+      <w:proofErr w:type="gramStart"/>
+      <w:r>
+        <w:t>Home</w:t>
+      </w:r>
+      <w:proofErr w:type="gramEnd"/>
+      <w:r>
+        <w:t xml:space="preserve"> page for the user role.</w:t>
       </w:r>
     </w:p>
     <w:p>
@@ -1259,8 +1445,13 @@
         <w:ind w:left="1080"/>
       </w:pPr>
       <w:r>
-        <w:t>Home page of Librarian provide options to perform the following activities:-</w:t>
-      </w:r>
+        <w:t xml:space="preserve">Home page of Librarian provide options to perform the following </w:t>
+      </w:r>
+      <w:proofErr w:type="gramStart"/>
+      <w:r>
+        <w:t>activities:-</w:t>
+      </w:r>
+      <w:proofErr w:type="gramEnd"/>
     </w:p>
     <w:p>
       <w:pPr>
@@ -1283,8 +1474,13 @@
         </w:numPr>
       </w:pPr>
       <w:r>
-        <w:t>Edit the status of a  member</w:t>
-      </w:r>
+        <w:t xml:space="preserve">Edit the status of </w:t>
+      </w:r>
+      <w:proofErr w:type="gramStart"/>
+      <w:r>
+        <w:t>a  member</w:t>
+      </w:r>
+      <w:proofErr w:type="gramEnd"/>
     </w:p>
     <w:p>
       <w:pPr>
@@ -1339,8 +1535,13 @@
           <w:numId w:val="12"/>
         </w:numPr>
       </w:pPr>
-      <w:r>
-        <w:t>Remove  a book from library (status to false)</w:t>
+      <w:proofErr w:type="gramStart"/>
+      <w:r>
+        <w:t>Remove  a</w:t>
+      </w:r>
+      <w:proofErr w:type="gramEnd"/>
+      <w:r>
+        <w:t xml:space="preserve"> book from library (status to false)</w:t>
       </w:r>
     </w:p>
     <w:p>
@@ -1399,8 +1600,13 @@
           <w:numId w:val="12"/>
         </w:numPr>
       </w:pPr>
-      <w:r>
-        <w:t>Manage  the fee</w:t>
+      <w:proofErr w:type="gramStart"/>
+      <w:r>
+        <w:t>Manage  the</w:t>
+      </w:r>
+      <w:proofErr w:type="gramEnd"/>
+      <w:r>
+        <w:t xml:space="preserve"> fee</w:t>
       </w:r>
     </w:p>
     <w:p>
@@ -1499,24 +1705,6 @@
       </w:pPr>
       <w:r>
         <w:t>Change password</w:t>
-      </w:r>
-    </w:p>
-    <w:p>
-      <w:pPr>
-        <w:pStyle w:val="ListParagraph"/>
-        <w:ind w:left="1440"/>
-      </w:pPr>
-      <w:r>
-        <w:t>This facility allows the users to change their current password. In order to do this, they need to provide the current password and the new password.</w:t>
-      </w:r>
-    </w:p>
-    <w:p>
-      <w:pPr>
-        <w:pStyle w:val="ListParagraph"/>
-        <w:ind w:left="1440"/>
-      </w:pPr>
-      <w:r>
-        <w:t xml:space="preserve">When the values are submitted, system has to check if the old password of the user is valid or not. If valid, the new password will be updated in the database for the user. If the old password is not matching, a proper error message has to be displayed to the user. </w:t>
       </w:r>
     </w:p>
     <w:p>

</xml_diff>